<commit_message>
changed github URL in document
</commit_message>
<xml_diff>
--- a/Software_Requirements_and_Planning/KursovaRobota_Part1.docx
+++ b/Software_Requirements_and_Planning/KursovaRobota_Part1.docx
@@ -1271,7 +1271,6 @@
           <w:rFonts w:ascii="Times New Roman" w:hAnsi="Times New Roman" w:cs="Times New Roman"/>
           <w:sz w:val="28"/>
           <w:szCs w:val="28"/>
-          <w:lang w:val="uk-UA"/>
         </w:rPr>
       </w:pPr>
       <w:r>
@@ -1414,36 +1413,23 @@
           <w:szCs w:val="28"/>
           <w:lang w:val="uk-UA"/>
         </w:rPr>
-        <w:t xml:space="preserve">репозиторії за адресою: </w:t>
-      </w:r>
-      <w:r>
-        <w:rPr>
-          <w:rFonts w:ascii="Times New Roman" w:hAnsi="Times New Roman" w:cs="Times New Roman"/>
-          <w:color w:val="FF0000"/>
-          <w:sz w:val="28"/>
-          <w:szCs w:val="28"/>
-          <w:lang w:val="uk-UA"/>
-        </w:rPr>
-        <w:t>https://github.com/</w:t>
-      </w:r>
-      <w:r>
-        <w:rPr>
-          <w:rFonts w:ascii="Times New Roman" w:hAnsi="Times New Roman" w:cs="Times New Roman"/>
-          <w:color w:val="FF0000"/>
-          <w:sz w:val="28"/>
-          <w:szCs w:val="28"/>
-        </w:rPr>
-        <w:t>???</w:t>
-      </w:r>
-      <w:r>
-        <w:rPr>
-          <w:rFonts w:ascii="Times New Roman" w:hAnsi="Times New Roman" w:cs="Times New Roman"/>
-          <w:color w:val="FF0000"/>
-          <w:sz w:val="28"/>
-          <w:szCs w:val="28"/>
-          <w:lang w:val="uk-UA"/>
-        </w:rPr>
-        <w:t>?????</w:t>
+        <w:t>репозиторії за адресою:</w:t>
+      </w:r>
+      <w:r>
+        <w:rPr>
+          <w:rFonts w:ascii="Times New Roman" w:hAnsi="Times New Roman" w:cs="Times New Roman"/>
+          <w:sz w:val="28"/>
+          <w:szCs w:val="28"/>
+        </w:rPr>
+        <w:t xml:space="preserve"> </w:t>
+      </w:r>
+      <w:r>
+        <w:rPr>
+          <w:rFonts w:ascii="Times New Roman" w:hAnsi="Times New Roman" w:cs="Times New Roman"/>
+          <w:sz w:val="28"/>
+          <w:szCs w:val="28"/>
+        </w:rPr>
+        <w:t>https://github.com/tymash/WRE</w:t>
       </w:r>
     </w:p>
     <w:p>
@@ -4913,6 +4899,7 @@
         <w:rPr>
           <w:rFonts w:ascii="Times New Roman" w:hAnsi="Times New Roman" w:cs="Times New Roman"/>
           <w:bCs/>
+          <w:noProof/>
           <w:sz w:val="28"/>
           <w:szCs w:val="28"/>
           <w:shd w:val="clear" w:color="auto" w:fill="FFFFFF"/>
@@ -5671,6 +5658,7 @@
         <w:ind w:firstLine="709"/>
         <w:jc w:val="both"/>
         <w:rPr>
+          <w:rFonts w:hint="eastAsia"/>
           <w:lang w:val="uk-UA"/>
         </w:rPr>
       </w:pPr>
@@ -5765,29 +5753,7 @@
           <w:shd w:val="clear" w:color="auto" w:fill="FFFFFF"/>
           <w:lang w:val="uk-UA"/>
         </w:rPr>
-        <w:t>досить непогані ПП, але всі вони не мають</w:t>
-      </w:r>
-      <w:r>
-        <w:rPr>
-          <w:rFonts w:ascii="Times New Roman" w:hAnsi="Times New Roman"/>
-          <w:color w:val="000000"/>
-          <w:sz w:val="28"/>
-          <w:szCs w:val="28"/>
-          <w:shd w:val="clear" w:color="auto" w:fill="FFFFFF"/>
-          <w:lang w:val="uk-UA"/>
-        </w:rPr>
-        <w:t xml:space="preserve"> регулярних оновлень та мають рекламу</w:t>
-      </w:r>
-      <w:r>
-        <w:rPr>
-          <w:rFonts w:ascii="Times New Roman" w:hAnsi="Times New Roman"/>
-          <w:color w:val="000000"/>
-          <w:sz w:val="28"/>
-          <w:szCs w:val="28"/>
-          <w:shd w:val="clear" w:color="auto" w:fill="FFFFFF"/>
-          <w:lang w:val="uk-UA"/>
-        </w:rPr>
-        <w:t>.</w:t>
+        <w:t>досить непогані ПП, але всі вони не мають регулярних оновлень та мають рекламу.</w:t>
       </w:r>
     </w:p>
     <w:p>
@@ -6624,6 +6590,7 @@
         <w:rPr>
           <w:rFonts w:ascii="Times New Roman" w:hAnsi="Times New Roman" w:cs="Times New Roman"/>
           <w:bCs/>
+          <w:noProof/>
           <w:sz w:val="28"/>
           <w:szCs w:val="28"/>
           <w:shd w:val="clear" w:color="auto" w:fill="FFFFFF"/>
@@ -14140,6 +14107,7 @@
               <w:rPr>
                 <w:rFonts w:ascii="Times New Roman" w:hAnsi="Times New Roman" w:cs="Times New Roman"/>
                 <w:bCs/>
+                <w:noProof/>
                 <w:sz w:val="28"/>
                 <w:szCs w:val="28"/>
                 <w:shd w:val="clear" w:color="auto" w:fill="FFFFFF"/>
@@ -14327,6 +14295,7 @@
               <w:rPr>
                 <w:rFonts w:ascii="Times New Roman" w:hAnsi="Times New Roman" w:cs="Times New Roman"/>
                 <w:bCs/>
+                <w:noProof/>
                 <w:sz w:val="28"/>
                 <w:szCs w:val="28"/>
                 <w:shd w:val="clear" w:color="auto" w:fill="FFFFFF"/>
@@ -14513,6 +14482,7 @@
               <w:rPr>
                 <w:rFonts w:ascii="Times New Roman" w:hAnsi="Times New Roman" w:cs="Times New Roman"/>
                 <w:bCs/>
+                <w:noProof/>
                 <w:sz w:val="28"/>
                 <w:szCs w:val="28"/>
                 <w:shd w:val="clear" w:color="auto" w:fill="FFFFFF"/>
@@ -14700,6 +14670,7 @@
               <w:rPr>
                 <w:rFonts w:ascii="Times New Roman" w:hAnsi="Times New Roman" w:cs="Times New Roman"/>
                 <w:bCs/>
+                <w:noProof/>
                 <w:sz w:val="28"/>
                 <w:szCs w:val="28"/>
                 <w:shd w:val="clear" w:color="auto" w:fill="FFFFFF"/>
@@ -14886,6 +14857,7 @@
               <w:rPr>
                 <w:rFonts w:ascii="Times New Roman" w:hAnsi="Times New Roman" w:cs="Times New Roman"/>
                 <w:bCs/>
+                <w:noProof/>
                 <w:sz w:val="28"/>
                 <w:szCs w:val="28"/>
                 <w:shd w:val="clear" w:color="auto" w:fill="FFFFFF"/>
@@ -15074,6 +15046,7 @@
               <w:rPr>
                 <w:rFonts w:ascii="Times New Roman" w:hAnsi="Times New Roman" w:cs="Times New Roman"/>
                 <w:bCs/>
+                <w:noProof/>
                 <w:sz w:val="28"/>
                 <w:szCs w:val="28"/>
                 <w:shd w:val="clear" w:color="auto" w:fill="FFFFFF"/>
@@ -20249,6 +20222,7 @@
         <w:rPr>
           <w:rFonts w:ascii="Times New Roman" w:hAnsi="Times New Roman" w:cs="Times New Roman"/>
           <w:bCs/>
+          <w:noProof/>
           <w:sz w:val="28"/>
           <w:szCs w:val="28"/>
           <w:shd w:val="clear" w:color="auto" w:fill="FFFFFF"/>
@@ -26425,6 +26399,7 @@
         <w:rPr>
           <w:rFonts w:ascii="Times New Roman" w:hAnsi="Times New Roman" w:cs="Times New Roman"/>
           <w:bCs/>
+          <w:noProof/>
           <w:sz w:val="28"/>
           <w:szCs w:val="28"/>
           <w:shd w:val="clear" w:color="auto" w:fill="FFFFFF"/>
@@ -27124,62 +27099,7 @@
                 <w:shd w:val="clear" w:color="auto" w:fill="FFFFFF"/>
                 <w:lang w:val="uk-UA"/>
               </w:rPr>
-              <w:t>6</w:t>
-            </w:r>
-            <w:r>
-              <w:rPr>
-                <w:rFonts w:ascii="Times New Roman" w:hAnsi="Times New Roman" w:cs="Times New Roman"/>
-                <w:bCs/>
-                <w:sz w:val="28"/>
-                <w:szCs w:val="28"/>
-                <w:shd w:val="clear" w:color="auto" w:fill="FFFFFF"/>
-                <w:lang w:val="uk-UA"/>
-              </w:rPr>
-              <w:t>.1.1-</w:t>
-            </w:r>
-            <w:r>
-              <w:rPr>
-                <w:rFonts w:ascii="Times New Roman" w:hAnsi="Times New Roman" w:cs="Times New Roman"/>
-                <w:bCs/>
-                <w:sz w:val="28"/>
-                <w:szCs w:val="28"/>
-                <w:shd w:val="clear" w:color="auto" w:fill="FFFFFF"/>
-                <w:lang w:val="uk-UA"/>
-              </w:rPr>
-              <w:t>6</w:t>
-            </w:r>
-            <w:r>
-              <w:rPr>
-                <w:rFonts w:ascii="Times New Roman" w:hAnsi="Times New Roman" w:cs="Times New Roman"/>
-                <w:bCs/>
-                <w:sz w:val="28"/>
-                <w:szCs w:val="28"/>
-                <w:shd w:val="clear" w:color="auto" w:fill="FFFFFF"/>
-                <w:lang w:val="uk-UA"/>
-              </w:rPr>
-              <w:t>.</w:t>
-            </w:r>
-            <w:r>
-              <w:rPr>
-                <w:rFonts w:ascii="Times New Roman" w:hAnsi="Times New Roman" w:cs="Times New Roman"/>
-                <w:bCs/>
-                <w:sz w:val="28"/>
-                <w:szCs w:val="28"/>
-                <w:shd w:val="clear" w:color="auto" w:fill="FFFFFF"/>
-                <w:lang w:val="uk-UA"/>
-              </w:rPr>
-              <w:t>3</w:t>
-            </w:r>
-            <w:r>
-              <w:rPr>
-                <w:rFonts w:ascii="Times New Roman" w:hAnsi="Times New Roman" w:cs="Times New Roman"/>
-                <w:bCs/>
-                <w:sz w:val="28"/>
-                <w:szCs w:val="28"/>
-                <w:shd w:val="clear" w:color="auto" w:fill="FFFFFF"/>
-                <w:lang w:val="uk-UA"/>
-              </w:rPr>
-              <w:t>.3</w:t>
+              <w:t>6.1.1-6.3.3</w:t>
             </w:r>
           </w:p>
         </w:tc>
@@ -27665,6 +27585,7 @@
         <w:rPr>
           <w:rFonts w:ascii="Times New Roman" w:hAnsi="Times New Roman" w:cs="Times New Roman"/>
           <w:bCs/>
+          <w:noProof/>
           <w:sz w:val="28"/>
           <w:szCs w:val="28"/>
           <w:shd w:val="clear" w:color="auto" w:fill="FFFFFF"/>
@@ -27738,6 +27659,7 @@
         <w:rPr>
           <w:rFonts w:ascii="Times New Roman" w:hAnsi="Times New Roman" w:cs="Times New Roman"/>
           <w:bCs/>
+          <w:noProof/>
           <w:sz w:val="28"/>
           <w:szCs w:val="28"/>
           <w:shd w:val="clear" w:color="auto" w:fill="FFFFFF"/>
@@ -31489,6 +31411,7 @@
   <w:style w:type="character" w:default="1" w:styleId="a0">
     <w:name w:val="Default Paragraph Font"/>
     <w:uiPriority w:val="1"/>
+    <w:semiHidden/>
     <w:unhideWhenUsed/>
   </w:style>
   <w:style w:type="table" w:default="1" w:styleId="a1">

</xml_diff>